<commit_message>
Ganz viel kram geändert
</commit_message>
<xml_diff>
--- a/workspace/test/template.docx
+++ b/workspace/test/template.docx
@@ -19,16 +19,8 @@
         <w:rPr>
           <w:sz w:val="32"/>
         </w:rPr>
-        <w:t>&lt;&lt;Vorname&gt;&gt;</w:t>
-      </w:r>
-      <w:r>
-        <w:rPr>
-          <w:sz w:val="32"/>
-        </w:rPr>
-        <w:t xml:space="preserve"> </w:t>
-      </w:r>
-      <w:bookmarkStart w:id="0" w:name="_GoBack"/>
-      <w:bookmarkEnd w:id="0"/>
+        <w:t xml:space="preserve">&lt;&lt;Vorname&gt;&gt; </w:t>
+      </w:r>
       <w:r>
         <w:rPr>
           <w:sz w:val="40"/>
@@ -57,7 +49,13 @@
     <w:p/>
     <w:p>
       <w:r>
-        <w:t>Sehr geehrte/r &lt;&lt;Anrede&gt;&gt; &lt;&lt;Nachname&gt;&gt;,</w:t>
+        <w:t>Sehr geehrte</w:t>
+      </w:r>
+      <w:r>
+        <w:t xml:space="preserve">&lt;&lt;AnredePostfix&gt;&gt; </w:t>
+      </w:r>
+      <w:r>
+        <w:t>&lt;&lt;Anrede&gt;&gt; &lt;&lt;Nachname&gt;&gt;,</w:t>
       </w:r>
     </w:p>
     <w:p>
@@ -66,6 +64,9 @@
       </w:r>
       <w:r>
         <w:t>en, dass …</w:t>
+      </w:r>
+      <w:r>
+        <w:t xml:space="preserve"> &lt;&lt;Anrede&gt;&gt;&lt;&lt;Geburtsort&gt;&gt;</w:t>
       </w:r>
     </w:p>
     <w:p/>
@@ -78,6 +79,14 @@
       <w:r>
         <w:t>&lt;&lt;Miki&gt;&gt; &lt;&lt;Miki-Grad&gt;&gt;</w:t>
       </w:r>
+    </w:p>
+    <w:p/>
+    <w:p>
+      <w:r>
+        <w:t>sadjsad</w:t>
+      </w:r>
+      <w:bookmarkStart w:id="0" w:name="_GoBack"/>
+      <w:bookmarkEnd w:id="0"/>
     </w:p>
     <w:sectPr>
       <w:pgSz w:w="11906" w:h="16838"/>

</xml_diff>